<commit_message>
Create SNAP Program Design and Planning Worksheet.docx
</commit_message>
<xml_diff>
--- a/SNAP Program Design and Planning Worksheet.docx
+++ b/SNAP Program Design and Planning Worksheet.docx
@@ -12,12 +12,7 @@
     </w:p>
     <w:p>
       <w:r>
-        <w:t xml:space="preserve">This worksheet will you help you organize your thoughts and design your programs before you start coding.  </w:t>
-      </w:r>
-      <w:bookmarkStart w:id="0" w:name="_GoBack"/>
-      <w:bookmarkEnd w:id="0"/>
-      <w:r>
-        <w:t xml:space="preserve">Fill one out for each program you write.  </w:t>
+        <w:t xml:space="preserve">This worksheet will you help you organize your thoughts and design your programs before you start coding.  Fill one out for each program you write.  </w:t>
       </w:r>
     </w:p>
     <w:tbl>
@@ -143,8 +138,16 @@
               <w:rPr>
                 <w:i/>
               </w:rPr>
-              <w:t>: Briefly describe all the scripts you’ll need to write to solve the problem.   Identify which sprite will need to execute each script.</w:t>
-            </w:r>
+              <w:t>: Briefly describe all the scripts you’ll need to write to solve the problem.   Identify which sprite w</w:t>
+            </w:r>
+            <w:r>
+              <w:rPr>
+                <w:i/>
+              </w:rPr>
+              <w:t>ill need to execute each script and what the trigger for each script should be.</w:t>
+            </w:r>
+            <w:bookmarkStart w:id="0" w:name="_GoBack"/>
+            <w:bookmarkEnd w:id="0"/>
           </w:p>
         </w:tc>
       </w:tr>
@@ -191,7 +194,7 @@
       </w:tr>
       <w:tr>
         <w:trPr>
-          <w:trHeight w:val="2780"/>
+          <w:trHeight w:val="2510"/>
         </w:trPr>
         <w:tc>
           <w:tcPr>
@@ -232,7 +235,7 @@
       </w:tr>
       <w:tr>
         <w:trPr>
-          <w:trHeight w:val="1268"/>
+          <w:trHeight w:val="980"/>
         </w:trPr>
         <w:tc>
           <w:tcPr>

</xml_diff>